<commit_message>
small documentation improvements and working on new schematic for Advanced workshop
</commit_message>
<xml_diff>
--- a/KiCad7 Workshop ESE-day (Introduction).docx
+++ b/KiCad7 Workshop ESE-day (Introduction).docx
@@ -2,6 +2,7 @@
 <file path=word/document.xml><?xml version="1.0" encoding="utf-8"?>
 <w:document xmlns:wpc="http://schemas.microsoft.com/office/word/2010/wordprocessingCanvas" xmlns:cx="http://schemas.microsoft.com/office/drawing/2014/chartex" xmlns:cx1="http://schemas.microsoft.com/office/drawing/2015/9/8/chartex" xmlns:cx2="http://schemas.microsoft.com/office/drawing/2015/10/21/chartex" xmlns:cx3="http://schemas.microsoft.com/office/drawing/2016/5/9/chartex" xmlns:cx4="http://schemas.microsoft.com/office/drawing/2016/5/10/chartex" xmlns:cx5="http://schemas.microsoft.com/office/drawing/2016/5/11/chartex" xmlns:cx6="http://schemas.microsoft.com/office/drawing/2016/5/12/chartex" xmlns:cx7="http://schemas.microsoft.com/office/drawing/2016/5/13/chartex" xmlns:cx8="http://schemas.microsoft.com/office/drawing/2016/5/14/chartex" xmlns:mc="http://schemas.openxmlformats.org/markup-compatibility/2006" xmlns:aink="http://schemas.microsoft.com/office/drawing/2016/ink" xmlns:am3d="http://schemas.microsoft.com/office/drawing/2017/model3d" xmlns:o="urn:schemas-microsoft-com:office:office" xmlns:oel="http://schemas.microsoft.com/office/2019/extlst" xmlns:r="http://schemas.openxmlformats.org/officeDocument/2006/relationships" xmlns:m="http://schemas.openxmlformats.org/officeDocument/2006/math" xmlns:v="urn:schemas-microsoft-com:vml" xmlns:wp14="http://schemas.microsoft.com/office/word/2010/wordprocessingDrawing" xmlns:wp="http://schemas.openxmlformats.org/drawingml/2006/wordprocessingDrawing" xmlns:w10="urn:schemas-microsoft-com:office:word" xmlns:w="http://schemas.openxmlformats.org/wordprocessingml/2006/main" xmlns:w14="http://schemas.microsoft.com/office/word/2010/wordml" xmlns:w15="http://schemas.microsoft.com/office/word/2012/wordml" xmlns:w16cex="http://schemas.microsoft.com/office/word/2018/wordml/cex" xmlns:w16cid="http://schemas.microsoft.com/office/word/2016/wordml/cid" xmlns:w16="http://schemas.microsoft.com/office/word/2018/wordml" xmlns:w16sdtdh="http://schemas.microsoft.com/office/word/2020/wordml/sdtdatahash" xmlns:w16se="http://schemas.microsoft.com/office/word/2015/wordml/symex" xmlns:wpg="http://schemas.microsoft.com/office/word/2010/wordprocessingGroup" xmlns:wpi="http://schemas.microsoft.com/office/word/2010/wordprocessingInk" xmlns:wne="http://schemas.microsoft.com/office/word/2006/wordml" xmlns:wps="http://schemas.microsoft.com/office/word/2010/wordprocessingShape" mc:Ignorable="w14 w15 w16se w16cid w16 w16cex w16sdtdh wp14">
   <w:body>
+    <w:bookmarkStart w:id="0" w:name="_Hlk152681577" w:displacedByCustomXml="next"/>
     <w:sdt>
       <w:sdtPr>
         <w:rPr>
@@ -265,6 +266,7 @@
                               <w:sdt>
                                 <w:sdtPr>
                                   <w:rPr>
+                                    <w:rFonts w:ascii="Times New Roman" w:hAnsi="Times New Roman" w:cs="Times New Roman"/>
                                     <w:caps/>
                                     <w:color w:val="5B9BD5" w:themeColor="accent5"/>
                                     <w:sz w:val="24"/>
@@ -277,54 +279,46 @@
                                   <w:text/>
                                 </w:sdtPr>
                                 <w:sdtContent>
-                                  <w:p>
-                                    <w:pPr>
-                                      <w:pStyle w:val="Geenafstand"/>
-                                      <w:spacing w:before="80" w:after="40"/>
+                                  <w:sdt>
+                                    <w:sdtPr>
                                       <w:rPr>
+                                        <w:rFonts w:ascii="Times New Roman" w:hAnsi="Times New Roman" w:cs="Times New Roman"/>
                                         <w:caps/>
                                         <w:color w:val="5B9BD5" w:themeColor="accent5"/>
                                         <w:sz w:val="24"/>
                                         <w:szCs w:val="24"/>
                                       </w:rPr>
-                                    </w:pPr>
-                                    <w:r>
-                                      <w:rPr>
-                                        <w:caps/>
-                                        <w:color w:val="5B9BD5" w:themeColor="accent5"/>
-                                        <w:sz w:val="24"/>
-                                        <w:szCs w:val="24"/>
-                                      </w:rPr>
-                                      <w:t xml:space="preserve">Written by: </w:t>
-                                    </w:r>
-                                    <w:r>
-                                      <w:rPr>
-                                        <w:caps/>
-                                        <w:color w:val="5B9BD5" w:themeColor="accent5"/>
-                                        <w:sz w:val="24"/>
-                                        <w:szCs w:val="24"/>
-                                      </w:rPr>
-                                      <w:t xml:space="preserve">Casper </w:t>
-                                    </w:r>
-                                    <w:r>
-                                      <w:rPr>
-                                        <w:caps/>
-                                        <w:color w:val="5B9BD5" w:themeColor="accent5"/>
-                                        <w:sz w:val="24"/>
-                                        <w:szCs w:val="24"/>
-                                      </w:rPr>
-                                      <w:t xml:space="preserve">R. </w:t>
-                                    </w:r>
-                                    <w:r>
-                                      <w:rPr>
-                                        <w:caps/>
-                                        <w:color w:val="5B9BD5" w:themeColor="accent5"/>
-                                        <w:sz w:val="24"/>
-                                        <w:szCs w:val="24"/>
-                                      </w:rPr>
-                                      <w:t>Tak</w:t>
-                                    </w:r>
-                                  </w:p>
+                                      <w:alias w:val="Auteur"/>
+                                      <w:tag w:val=""/>
+                                      <w:id w:val="-965728860"/>
+                                      <w:dataBinding w:prefixMappings="xmlns:ns0='http://purl.org/dc/elements/1.1/' xmlns:ns1='http://schemas.openxmlformats.org/package/2006/metadata/core-properties' " w:xpath="/ns1:coreProperties[1]/ns0:creator[1]" w:storeItemID="{6C3C8BC8-F283-45AE-878A-BAB7291924A1}"/>
+                                      <w:text/>
+                                    </w:sdtPr>
+                                    <w:sdtContent>
+                                      <w:p>
+                                        <w:pPr>
+                                          <w:pStyle w:val="Geenafstand"/>
+                                          <w:spacing w:before="80" w:after="40"/>
+                                          <w:rPr>
+                                            <w:caps/>
+                                            <w:color w:val="5B9BD5" w:themeColor="accent5"/>
+                                            <w:sz w:val="24"/>
+                                            <w:szCs w:val="24"/>
+                                          </w:rPr>
+                                        </w:pPr>
+                                        <w:r>
+                                          <w:rPr>
+                                            <w:rFonts w:ascii="Times New Roman" w:hAnsi="Times New Roman" w:cs="Times New Roman"/>
+                                            <w:caps/>
+                                            <w:color w:val="5B9BD5" w:themeColor="accent5"/>
+                                            <w:sz w:val="24"/>
+                                            <w:szCs w:val="24"/>
+                                          </w:rPr>
+                                          <w:t>WRITTEN BY: CASPER R. TAK</w:t>
+                                        </w:r>
+                                      </w:p>
+                                    </w:sdtContent>
+                                  </w:sdt>
                                 </w:sdtContent>
                               </w:sdt>
                             </w:txbxContent>
@@ -432,6 +426,7 @@
                         <w:sdt>
                           <w:sdtPr>
                             <w:rPr>
+                              <w:rFonts w:ascii="Times New Roman" w:hAnsi="Times New Roman" w:cs="Times New Roman"/>
                               <w:caps/>
                               <w:color w:val="5B9BD5" w:themeColor="accent5"/>
                               <w:sz w:val="24"/>
@@ -444,54 +439,46 @@
                             <w:text/>
                           </w:sdtPr>
                           <w:sdtContent>
-                            <w:p>
-                              <w:pPr>
-                                <w:pStyle w:val="Geenafstand"/>
-                                <w:spacing w:before="80" w:after="40"/>
+                            <w:sdt>
+                              <w:sdtPr>
                                 <w:rPr>
+                                  <w:rFonts w:ascii="Times New Roman" w:hAnsi="Times New Roman" w:cs="Times New Roman"/>
                                   <w:caps/>
                                   <w:color w:val="5B9BD5" w:themeColor="accent5"/>
                                   <w:sz w:val="24"/>
                                   <w:szCs w:val="24"/>
                                 </w:rPr>
-                              </w:pPr>
-                              <w:r>
-                                <w:rPr>
-                                  <w:caps/>
-                                  <w:color w:val="5B9BD5" w:themeColor="accent5"/>
-                                  <w:sz w:val="24"/>
-                                  <w:szCs w:val="24"/>
-                                </w:rPr>
-                                <w:t xml:space="preserve">Written by: </w:t>
-                              </w:r>
-                              <w:r>
-                                <w:rPr>
-                                  <w:caps/>
-                                  <w:color w:val="5B9BD5" w:themeColor="accent5"/>
-                                  <w:sz w:val="24"/>
-                                  <w:szCs w:val="24"/>
-                                </w:rPr>
-                                <w:t xml:space="preserve">Casper </w:t>
-                              </w:r>
-                              <w:r>
-                                <w:rPr>
-                                  <w:caps/>
-                                  <w:color w:val="5B9BD5" w:themeColor="accent5"/>
-                                  <w:sz w:val="24"/>
-                                  <w:szCs w:val="24"/>
-                                </w:rPr>
-                                <w:t xml:space="preserve">R. </w:t>
-                              </w:r>
-                              <w:r>
-                                <w:rPr>
-                                  <w:caps/>
-                                  <w:color w:val="5B9BD5" w:themeColor="accent5"/>
-                                  <w:sz w:val="24"/>
-                                  <w:szCs w:val="24"/>
-                                </w:rPr>
-                                <w:t>Tak</w:t>
-                              </w:r>
-                            </w:p>
+                                <w:alias w:val="Auteur"/>
+                                <w:tag w:val=""/>
+                                <w:id w:val="-965728860"/>
+                                <w:dataBinding w:prefixMappings="xmlns:ns0='http://purl.org/dc/elements/1.1/' xmlns:ns1='http://schemas.openxmlformats.org/package/2006/metadata/core-properties' " w:xpath="/ns1:coreProperties[1]/ns0:creator[1]" w:storeItemID="{6C3C8BC8-F283-45AE-878A-BAB7291924A1}"/>
+                                <w:text/>
+                              </w:sdtPr>
+                              <w:sdtContent>
+                                <w:p>
+                                  <w:pPr>
+                                    <w:pStyle w:val="Geenafstand"/>
+                                    <w:spacing w:before="80" w:after="40"/>
+                                    <w:rPr>
+                                      <w:caps/>
+                                      <w:color w:val="5B9BD5" w:themeColor="accent5"/>
+                                      <w:sz w:val="24"/>
+                                      <w:szCs w:val="24"/>
+                                    </w:rPr>
+                                  </w:pPr>
+                                  <w:r>
+                                    <w:rPr>
+                                      <w:rFonts w:ascii="Times New Roman" w:hAnsi="Times New Roman" w:cs="Times New Roman"/>
+                                      <w:caps/>
+                                      <w:color w:val="5B9BD5" w:themeColor="accent5"/>
+                                      <w:sz w:val="24"/>
+                                      <w:szCs w:val="24"/>
+                                    </w:rPr>
+                                    <w:t>WRITTEN BY: CASPER R. TAK</w:t>
+                                  </w:r>
+                                </w:p>
+                              </w:sdtContent>
+                            </w:sdt>
                           </w:sdtContent>
                         </w:sdt>
                       </w:txbxContent>
@@ -721,13 +708,19 @@
         <w:p>
           <w:pPr>
             <w:pStyle w:val="Kopvaninhoudsopgave"/>
+            <w:numPr>
+              <w:ilvl w:val="0"/>
+              <w:numId w:val="0"/>
+            </w:numPr>
+            <w:ind w:left="360" w:hanging="360"/>
             <w:rPr>
+              <w:rStyle w:val="GeenafstandChar"/>
               <w:lang w:val="en-US"/>
             </w:rPr>
           </w:pPr>
           <w:r>
             <w:rPr>
-              <w:lang w:val="en-US"/>
+              <w:rStyle w:val="GeenafstandChar"/>
             </w:rPr>
             <w:t>Contents</w:t>
           </w:r>
@@ -736,6 +729,7 @@
           <w:pPr>
             <w:pStyle w:val="Inhopg1"/>
             <w:tabs>
+              <w:tab w:val="left" w:pos="440"/>
               <w:tab w:val="right" w:leader="dot" w:pos="9062"/>
             </w:tabs>
             <w:rPr>
@@ -762,13 +756,29 @@
             </w:rPr>
             <w:fldChar w:fldCharType="separate"/>
           </w:r>
-          <w:hyperlink w:anchor="_Toc152681354" w:history="1">
+          <w:hyperlink w:anchor="_Toc152682296" w:history="1">
             <w:r>
               <w:rPr>
                 <w:rStyle w:val="Hyperlink"/>
                 <w:noProof/>
                 <w:lang w:val="en-US"/>
               </w:rPr>
+              <w:t>1.</w:t>
+            </w:r>
+            <w:r>
+              <w:rPr>
+                <w:rFonts w:eastAsiaTheme="minorEastAsia"/>
+                <w:noProof/>
+                <w:lang w:eastAsia="nl-NL"/>
+              </w:rPr>
+              <w:tab/>
+            </w:r>
+            <w:r>
+              <w:rPr>
+                <w:rStyle w:val="Hyperlink"/>
+                <w:noProof/>
+                <w:lang w:val="en-US"/>
+              </w:rPr>
               <w:t>Workshop Version management</w:t>
             </w:r>
             <w:r>
@@ -790,7 +800,7 @@
                 <w:noProof/>
                 <w:webHidden/>
               </w:rPr>
-              <w:instrText xml:space="preserve"> PAGEREF _Toc152681354 \h </w:instrText>
+              <w:instrText xml:space="preserve"> PAGEREF _Toc152682296 \h </w:instrText>
             </w:r>
             <w:r>
               <w:rPr>
@@ -833,12 +843,11 @@
               <w:lang w:eastAsia="nl-NL"/>
             </w:rPr>
           </w:pPr>
-          <w:hyperlink w:anchor="_Toc152681355" w:history="1">
+          <w:hyperlink w:anchor="_Toc152682297" w:history="1">
             <w:r>
               <w:rPr>
                 <w:rStyle w:val="Hyperlink"/>
                 <w:noProof/>
-                <w:lang w:val="en-US"/>
               </w:rPr>
               <w:t>Workshop Summary: What will you learn in this workshop?</w:t>
             </w:r>
@@ -861,7 +870,7 @@
                 <w:noProof/>
                 <w:webHidden/>
               </w:rPr>
-              <w:instrText xml:space="preserve"> PAGEREF _Toc152681355 \h </w:instrText>
+              <w:instrText xml:space="preserve"> PAGEREF _Toc152682297 \h </w:instrText>
             </w:r>
             <w:r>
               <w:rPr>
@@ -896,6 +905,7 @@
           <w:pPr>
             <w:pStyle w:val="Inhopg1"/>
             <w:tabs>
+              <w:tab w:val="left" w:pos="440"/>
               <w:tab w:val="right" w:leader="dot" w:pos="9062"/>
             </w:tabs>
             <w:rPr>
@@ -904,13 +914,29 @@
               <w:lang w:eastAsia="nl-NL"/>
             </w:rPr>
           </w:pPr>
-          <w:hyperlink w:anchor="_Toc152681356" w:history="1">
+          <w:hyperlink w:anchor="_Toc152682298" w:history="1">
             <w:r>
               <w:rPr>
                 <w:rStyle w:val="Hyperlink"/>
                 <w:noProof/>
                 <w:lang w:val="en-US"/>
               </w:rPr>
+              <w:t>2.</w:t>
+            </w:r>
+            <w:r>
+              <w:rPr>
+                <w:rFonts w:eastAsiaTheme="minorEastAsia"/>
+                <w:noProof/>
+                <w:lang w:eastAsia="nl-NL"/>
+              </w:rPr>
+              <w:tab/>
+            </w:r>
+            <w:r>
+              <w:rPr>
+                <w:rStyle w:val="Hyperlink"/>
+                <w:noProof/>
+                <w:lang w:val="en-US"/>
+              </w:rPr>
               <w:t>Getting Started with KiCad for PCB Design</w:t>
             </w:r>
             <w:r>
@@ -932,7 +958,7 @@
                 <w:noProof/>
                 <w:webHidden/>
               </w:rPr>
-              <w:instrText xml:space="preserve"> PAGEREF _Toc152681356 \h </w:instrText>
+              <w:instrText xml:space="preserve"> PAGEREF _Toc152682298 \h </w:instrText>
             </w:r>
             <w:r>
               <w:rPr>
@@ -975,12 +1001,11 @@
               <w:lang w:eastAsia="nl-NL"/>
             </w:rPr>
           </w:pPr>
-          <w:hyperlink w:anchor="_Toc152681357" w:history="1">
+          <w:hyperlink w:anchor="_Toc152682299" w:history="1">
             <w:r>
               <w:rPr>
                 <w:rStyle w:val="Hyperlink"/>
                 <w:noProof/>
-                <w:lang w:val="en-US"/>
               </w:rPr>
               <w:t>Step 1: Download and Install KiCad</w:t>
             </w:r>
@@ -1003,7 +1028,7 @@
                 <w:noProof/>
                 <w:webHidden/>
               </w:rPr>
-              <w:instrText xml:space="preserve"> PAGEREF _Toc152681357 \h </w:instrText>
+              <w:instrText xml:space="preserve"> PAGEREF _Toc152682299 \h </w:instrText>
             </w:r>
             <w:r>
               <w:rPr>
@@ -1046,12 +1071,11 @@
               <w:lang w:eastAsia="nl-NL"/>
             </w:rPr>
           </w:pPr>
-          <w:hyperlink w:anchor="_Toc152681358" w:history="1">
+          <w:hyperlink w:anchor="_Toc152682300" w:history="1">
             <w:r>
               <w:rPr>
                 <w:rStyle w:val="Hyperlink"/>
                 <w:noProof/>
-                <w:lang w:val="en-US"/>
               </w:rPr>
               <w:t>Step 2: Starting Your First Project</w:t>
             </w:r>
@@ -1074,7 +1098,7 @@
                 <w:noProof/>
                 <w:webHidden/>
               </w:rPr>
-              <w:instrText xml:space="preserve"> PAGEREF _Toc152681358 \h </w:instrText>
+              <w:instrText xml:space="preserve"> PAGEREF _Toc152682300 \h </w:instrText>
             </w:r>
             <w:r>
               <w:rPr>
@@ -1117,12 +1141,11 @@
               <w:lang w:eastAsia="nl-NL"/>
             </w:rPr>
           </w:pPr>
-          <w:hyperlink w:anchor="_Toc152681359" w:history="1">
+          <w:hyperlink w:anchor="_Toc152682301" w:history="1">
             <w:r>
               <w:rPr>
                 <w:rStyle w:val="Hyperlink"/>
                 <w:noProof/>
-                <w:lang w:val="en-US"/>
               </w:rPr>
               <w:t>Step 3: Creating a New Schematic</w:t>
             </w:r>
@@ -1145,7 +1168,7 @@
                 <w:noProof/>
                 <w:webHidden/>
               </w:rPr>
-              <w:instrText xml:space="preserve"> PAGEREF _Toc152681359 \h </w:instrText>
+              <w:instrText xml:space="preserve"> PAGEREF _Toc152682301 \h </w:instrText>
             </w:r>
             <w:r>
               <w:rPr>
@@ -1188,12 +1211,11 @@
               <w:lang w:eastAsia="nl-NL"/>
             </w:rPr>
           </w:pPr>
-          <w:hyperlink w:anchor="_Toc152681360" w:history="1">
+          <w:hyperlink w:anchor="_Toc152682302" w:history="1">
             <w:r>
               <w:rPr>
                 <w:rStyle w:val="Hyperlink"/>
                 <w:noProof/>
-                <w:lang w:val="en-US"/>
               </w:rPr>
               <w:t>Step 4: Adding Components to the Schematic</w:t>
             </w:r>
@@ -1216,7 +1238,7 @@
                 <w:noProof/>
                 <w:webHidden/>
               </w:rPr>
-              <w:instrText xml:space="preserve"> PAGEREF _Toc152681360 \h </w:instrText>
+              <w:instrText xml:space="preserve"> PAGEREF _Toc152682302 \h </w:instrText>
             </w:r>
             <w:r>
               <w:rPr>
@@ -1259,12 +1281,11 @@
               <w:lang w:eastAsia="nl-NL"/>
             </w:rPr>
           </w:pPr>
-          <w:hyperlink w:anchor="_Toc152681361" w:history="1">
+          <w:hyperlink w:anchor="_Toc152682303" w:history="1">
             <w:r>
               <w:rPr>
                 <w:rStyle w:val="Hyperlink"/>
                 <w:noProof/>
-                <w:lang w:val="en-US"/>
               </w:rPr>
               <w:t>Step 5: Wiring Components</w:t>
             </w:r>
@@ -1287,7 +1308,7 @@
                 <w:noProof/>
                 <w:webHidden/>
               </w:rPr>
-              <w:instrText xml:space="preserve"> PAGEREF _Toc152681361 \h </w:instrText>
+              <w:instrText xml:space="preserve"> PAGEREF _Toc152682303 \h </w:instrText>
             </w:r>
             <w:r>
               <w:rPr>
@@ -1330,12 +1351,11 @@
               <w:lang w:eastAsia="nl-NL"/>
             </w:rPr>
           </w:pPr>
-          <w:hyperlink w:anchor="_Toc152681362" w:history="1">
+          <w:hyperlink w:anchor="_Toc152682304" w:history="1">
             <w:r>
               <w:rPr>
                 <w:rStyle w:val="Hyperlink"/>
                 <w:noProof/>
-                <w:lang w:val="en-US"/>
               </w:rPr>
               <w:t>Step 6: Assigning Footprints</w:t>
             </w:r>
@@ -1358,7 +1378,7 @@
                 <w:noProof/>
                 <w:webHidden/>
               </w:rPr>
-              <w:instrText xml:space="preserve"> PAGEREF _Toc152681362 \h </w:instrText>
+              <w:instrText xml:space="preserve"> PAGEREF _Toc152682304 \h </w:instrText>
             </w:r>
             <w:r>
               <w:rPr>
@@ -1401,12 +1421,11 @@
               <w:lang w:eastAsia="nl-NL"/>
             </w:rPr>
           </w:pPr>
-          <w:hyperlink w:anchor="_Toc152681363" w:history="1">
+          <w:hyperlink w:anchor="_Toc152682305" w:history="1">
             <w:r>
               <w:rPr>
                 <w:rStyle w:val="Hyperlink"/>
                 <w:noProof/>
-                <w:lang w:val="en-US"/>
               </w:rPr>
               <w:t>Step 7: Error Checking (ERC)</w:t>
             </w:r>
@@ -1429,7 +1448,7 @@
                 <w:noProof/>
                 <w:webHidden/>
               </w:rPr>
-              <w:instrText xml:space="preserve"> PAGEREF _Toc152681363 \h </w:instrText>
+              <w:instrText xml:space="preserve"> PAGEREF _Toc152682305 \h </w:instrText>
             </w:r>
             <w:r>
               <w:rPr>
@@ -1472,12 +1491,11 @@
               <w:lang w:eastAsia="nl-NL"/>
             </w:rPr>
           </w:pPr>
-          <w:hyperlink w:anchor="_Toc152681364" w:history="1">
+          <w:hyperlink w:anchor="_Toc152682306" w:history="1">
             <w:r>
               <w:rPr>
                 <w:rStyle w:val="Hyperlink"/>
                 <w:noProof/>
-                <w:lang w:val="en-US"/>
               </w:rPr>
               <w:t>Step 8: Starting PCB Design</w:t>
             </w:r>
@@ -1500,7 +1518,7 @@
                 <w:noProof/>
                 <w:webHidden/>
               </w:rPr>
-              <w:instrText xml:space="preserve"> PAGEREF _Toc152681364 \h </w:instrText>
+              <w:instrText xml:space="preserve"> PAGEREF _Toc152682306 \h </w:instrText>
             </w:r>
             <w:r>
               <w:rPr>
@@ -1543,12 +1561,11 @@
               <w:lang w:eastAsia="nl-NL"/>
             </w:rPr>
           </w:pPr>
-          <w:hyperlink w:anchor="_Toc152681365" w:history="1">
+          <w:hyperlink w:anchor="_Toc152682307" w:history="1">
             <w:r>
               <w:rPr>
                 <w:rStyle w:val="Hyperlink"/>
                 <w:noProof/>
-                <w:lang w:val="en-US"/>
               </w:rPr>
               <w:t>Step 9: Creating a Board Outline</w:t>
             </w:r>
@@ -1571,7 +1588,7 @@
                 <w:noProof/>
                 <w:webHidden/>
               </w:rPr>
-              <w:instrText xml:space="preserve"> PAGEREF _Toc152681365 \h </w:instrText>
+              <w:instrText xml:space="preserve"> PAGEREF _Toc152682307 \h </w:instrText>
             </w:r>
             <w:r>
               <w:rPr>
@@ -1614,12 +1631,11 @@
               <w:lang w:eastAsia="nl-NL"/>
             </w:rPr>
           </w:pPr>
-          <w:hyperlink w:anchor="_Toc152681366" w:history="1">
+          <w:hyperlink w:anchor="_Toc152682308" w:history="1">
             <w:r>
               <w:rPr>
                 <w:rStyle w:val="Hyperlink"/>
                 <w:noProof/>
-                <w:lang w:val="en-US"/>
               </w:rPr>
               <w:t>Step 10: Wiring the PCB</w:t>
             </w:r>
@@ -1642,7 +1658,7 @@
                 <w:noProof/>
                 <w:webHidden/>
               </w:rPr>
-              <w:instrText xml:space="preserve"> PAGEREF _Toc152681366 \h </w:instrText>
+              <w:instrText xml:space="preserve"> PAGEREF _Toc152682308 \h </w:instrText>
             </w:r>
             <w:r>
               <w:rPr>
@@ -1685,12 +1701,11 @@
               <w:lang w:eastAsia="nl-NL"/>
             </w:rPr>
           </w:pPr>
-          <w:hyperlink w:anchor="_Toc152681367" w:history="1">
+          <w:hyperlink w:anchor="_Toc152682309" w:history="1">
             <w:r>
               <w:rPr>
                 <w:rStyle w:val="Hyperlink"/>
                 <w:noProof/>
-                <w:lang w:val="en-US"/>
               </w:rPr>
               <w:t>Step 11: Review and Visualization</w:t>
             </w:r>
@@ -1713,7 +1728,7 @@
                 <w:noProof/>
                 <w:webHidden/>
               </w:rPr>
-              <w:instrText xml:space="preserve"> PAGEREF _Toc152681367 \h </w:instrText>
+              <w:instrText xml:space="preserve"> PAGEREF _Toc152682309 \h </w:instrText>
             </w:r>
             <w:r>
               <w:rPr>
@@ -1756,12 +1771,11 @@
               <w:lang w:eastAsia="nl-NL"/>
             </w:rPr>
           </w:pPr>
-          <w:hyperlink w:anchor="_Toc152681368" w:history="1">
+          <w:hyperlink w:anchor="_Toc152682310" w:history="1">
             <w:r>
               <w:rPr>
                 <w:rStyle w:val="Hyperlink"/>
                 <w:noProof/>
-                <w:lang w:val="en-US"/>
               </w:rPr>
               <w:t>Step 12: Finishing up</w:t>
             </w:r>
@@ -1784,7 +1798,7 @@
                 <w:noProof/>
                 <w:webHidden/>
               </w:rPr>
-              <w:instrText xml:space="preserve"> PAGEREF _Toc152681368 \h </w:instrText>
+              <w:instrText xml:space="preserve"> PAGEREF _Toc152682310 \h </w:instrText>
             </w:r>
             <w:r>
               <w:rPr>
@@ -1818,6 +1832,94 @@
         <w:p>
           <w:pPr>
             <w:pStyle w:val="Inhopg1"/>
+            <w:tabs>
+              <w:tab w:val="left" w:pos="440"/>
+              <w:tab w:val="right" w:leader="dot" w:pos="9062"/>
+            </w:tabs>
+            <w:rPr>
+              <w:rFonts w:eastAsiaTheme="minorEastAsia"/>
+              <w:noProof/>
+              <w:lang w:eastAsia="nl-NL"/>
+            </w:rPr>
+          </w:pPr>
+          <w:hyperlink w:anchor="_Toc152682311" w:history="1">
+            <w:r>
+              <w:rPr>
+                <w:rStyle w:val="Hyperlink"/>
+                <w:noProof/>
+                <w:lang w:val="en-US"/>
+              </w:rPr>
+              <w:t>3.</w:t>
+            </w:r>
+            <w:r>
+              <w:rPr>
+                <w:rFonts w:eastAsiaTheme="minorEastAsia"/>
+                <w:noProof/>
+                <w:lang w:eastAsia="nl-NL"/>
+              </w:rPr>
+              <w:tab/>
+            </w:r>
+            <w:r>
+              <w:rPr>
+                <w:rStyle w:val="Hyperlink"/>
+                <w:noProof/>
+                <w:lang w:val="en-US"/>
+              </w:rPr>
+              <w:t>Why use KiCad?</w:t>
+            </w:r>
+            <w:r>
+              <w:rPr>
+                <w:noProof/>
+                <w:webHidden/>
+              </w:rPr>
+              <w:tab/>
+            </w:r>
+            <w:r>
+              <w:rPr>
+                <w:noProof/>
+                <w:webHidden/>
+              </w:rPr>
+              <w:fldChar w:fldCharType="begin"/>
+            </w:r>
+            <w:r>
+              <w:rPr>
+                <w:noProof/>
+                <w:webHidden/>
+              </w:rPr>
+              <w:instrText xml:space="preserve"> PAGEREF _Toc152682311 \h </w:instrText>
+            </w:r>
+            <w:r>
+              <w:rPr>
+                <w:noProof/>
+                <w:webHidden/>
+              </w:rPr>
+            </w:r>
+            <w:r>
+              <w:rPr>
+                <w:noProof/>
+                <w:webHidden/>
+              </w:rPr>
+              <w:fldChar w:fldCharType="separate"/>
+            </w:r>
+            <w:r>
+              <w:rPr>
+                <w:noProof/>
+                <w:webHidden/>
+              </w:rPr>
+              <w:t>16</w:t>
+            </w:r>
+            <w:r>
+              <w:rPr>
+                <w:noProof/>
+                <w:webHidden/>
+              </w:rPr>
+              <w:fldChar w:fldCharType="end"/>
+            </w:r>
+          </w:hyperlink>
+        </w:p>
+        <w:p>
+          <w:pPr>
+            <w:pStyle w:val="Inhopg2"/>
             <w:tabs>
               <w:tab w:val="right" w:leader="dot" w:pos="9062"/>
             </w:tabs>
@@ -1827,14 +1929,13 @@
               <w:lang w:eastAsia="nl-NL"/>
             </w:rPr>
           </w:pPr>
-          <w:hyperlink w:anchor="_Toc152681369" w:history="1">
+          <w:hyperlink w:anchor="_Toc152682312" w:history="1">
             <w:r>
               <w:rPr>
                 <w:rStyle w:val="Hyperlink"/>
                 <w:noProof/>
-                <w:lang w:val="en-US"/>
-              </w:rPr>
-              <w:t>Why use KiCad?</w:t>
+              </w:rPr>
+              <w:t>In short:</w:t>
             </w:r>
             <w:r>
               <w:rPr>
@@ -1855,7 +1956,7 @@
                 <w:noProof/>
                 <w:webHidden/>
               </w:rPr>
-              <w:instrText xml:space="preserve"> PAGEREF _Toc152681369 \h </w:instrText>
+              <w:instrText xml:space="preserve"> PAGEREF _Toc152682312 \h </w:instrText>
             </w:r>
             <w:r>
               <w:rPr>
@@ -1888,7 +1989,7 @@
         </w:p>
         <w:p>
           <w:pPr>
-            <w:pStyle w:val="Inhopg3"/>
+            <w:pStyle w:val="Inhopg2"/>
             <w:tabs>
               <w:tab w:val="right" w:leader="dot" w:pos="9062"/>
             </w:tabs>
@@ -1898,14 +1999,13 @@
               <w:lang w:eastAsia="nl-NL"/>
             </w:rPr>
           </w:pPr>
-          <w:hyperlink w:anchor="_Toc152681370" w:history="1">
+          <w:hyperlink w:anchor="_Toc152682313" w:history="1">
             <w:r>
               <w:rPr>
                 <w:rStyle w:val="Hyperlink"/>
                 <w:noProof/>
-                <w:lang w:val="en-US"/>
-              </w:rPr>
-              <w:t>In short:</w:t>
+              </w:rPr>
+              <w:t>Detailed:</w:t>
             </w:r>
             <w:r>
               <w:rPr>
@@ -1926,78 +2026,7 @@
                 <w:noProof/>
                 <w:webHidden/>
               </w:rPr>
-              <w:instrText xml:space="preserve"> PAGEREF _Toc152681370 \h </w:instrText>
-            </w:r>
-            <w:r>
-              <w:rPr>
-                <w:noProof/>
-                <w:webHidden/>
-              </w:rPr>
-            </w:r>
-            <w:r>
-              <w:rPr>
-                <w:noProof/>
-                <w:webHidden/>
-              </w:rPr>
-              <w:fldChar w:fldCharType="separate"/>
-            </w:r>
-            <w:r>
-              <w:rPr>
-                <w:noProof/>
-                <w:webHidden/>
-              </w:rPr>
-              <w:t>16</w:t>
-            </w:r>
-            <w:r>
-              <w:rPr>
-                <w:noProof/>
-                <w:webHidden/>
-              </w:rPr>
-              <w:fldChar w:fldCharType="end"/>
-            </w:r>
-          </w:hyperlink>
-        </w:p>
-        <w:p>
-          <w:pPr>
-            <w:pStyle w:val="Inhopg3"/>
-            <w:tabs>
-              <w:tab w:val="right" w:leader="dot" w:pos="9062"/>
-            </w:tabs>
-            <w:rPr>
-              <w:rFonts w:eastAsiaTheme="minorEastAsia"/>
-              <w:noProof/>
-              <w:lang w:eastAsia="nl-NL"/>
-            </w:rPr>
-          </w:pPr>
-          <w:hyperlink w:anchor="_Toc152681371" w:history="1">
-            <w:r>
-              <w:rPr>
-                <w:rStyle w:val="Hyperlink"/>
-                <w:noProof/>
-                <w:lang w:val="en-US"/>
-              </w:rPr>
-              <w:t>Detailed:</w:t>
-            </w:r>
-            <w:r>
-              <w:rPr>
-                <w:noProof/>
-                <w:webHidden/>
-              </w:rPr>
-              <w:tab/>
-            </w:r>
-            <w:r>
-              <w:rPr>
-                <w:noProof/>
-                <w:webHidden/>
-              </w:rPr>
-              <w:fldChar w:fldCharType="begin"/>
-            </w:r>
-            <w:r>
-              <w:rPr>
-                <w:noProof/>
-                <w:webHidden/>
-              </w:rPr>
-              <w:instrText xml:space="preserve"> PAGEREF _Toc152681371 \h </w:instrText>
+              <w:instrText xml:space="preserve"> PAGEREF _Toc152682313 \h </w:instrText>
             </w:r>
             <w:r>
               <w:rPr>
@@ -2208,7 +2237,7 @@
           <w:lang w:val="en-US"/>
         </w:rPr>
       </w:pPr>
-      <w:bookmarkStart w:id="0" w:name="_Toc152681354"/>
+      <w:bookmarkStart w:id="1" w:name="_Toc152682296"/>
       <w:r>
         <w:rPr>
           <w:lang w:val="en-US"/>
@@ -2221,7 +2250,7 @@
         </w:rPr>
         <w:t>Version management</w:t>
       </w:r>
-      <w:bookmarkEnd w:id="0"/>
+      <w:bookmarkEnd w:id="1"/>
       <w:r>
         <w:rPr>
           <w:lang w:val="en-US"/>
@@ -2232,25 +2261,20 @@
     <w:p>
       <w:pPr>
         <w:pStyle w:val="Kop2"/>
-        <w:rPr>
-          <w:lang w:val="en-US"/>
-        </w:rPr>
-      </w:pPr>
-      <w:bookmarkStart w:id="1" w:name="_Toc152681355"/>
-      <w:r>
-        <w:rPr>
-          <w:lang w:val="en-US"/>
-        </w:rPr>
+        <w:numPr>
+          <w:ilvl w:val="0"/>
+          <w:numId w:val="0"/>
+        </w:numPr>
+      </w:pPr>
+      <w:bookmarkStart w:id="2" w:name="_Toc152682297"/>
+      <w:r>
         <w:lastRenderedPageBreak/>
         <w:t xml:space="preserve">Workshop Summary: </w:t>
       </w:r>
       <w:r>
-        <w:rPr>
-          <w:lang w:val="en-US"/>
-        </w:rPr>
         <w:t>What will you learn in this workshop?</w:t>
       </w:r>
-      <w:bookmarkEnd w:id="1"/>
+      <w:bookmarkEnd w:id="2"/>
     </w:p>
     <w:p>
       <w:pPr>
@@ -2583,7 +2607,7 @@
           <w:lang w:val="en-US"/>
         </w:rPr>
       </w:pPr>
-      <w:bookmarkStart w:id="2" w:name="_Toc152681356"/>
+      <w:bookmarkStart w:id="3" w:name="_Toc152682298"/>
       <w:r>
         <w:rPr>
           <w:lang w:val="en-US"/>
@@ -2591,7 +2615,7 @@
         <w:lastRenderedPageBreak/>
         <w:t>Getting Started with KiCad for PCB Design</w:t>
       </w:r>
-      <w:bookmarkEnd w:id="2"/>
+      <w:bookmarkEnd w:id="3"/>
     </w:p>
     <w:p>
       <w:pPr>
@@ -2609,26 +2633,27 @@
     <w:p>
       <w:pPr>
         <w:pStyle w:val="Kop2"/>
-        <w:rPr>
-          <w:lang w:val="en-US"/>
-        </w:rPr>
+        <w:numPr>
+          <w:ilvl w:val="0"/>
+          <w:numId w:val="0"/>
+        </w:numPr>
+        <w:ind w:left="360" w:hanging="360"/>
       </w:pPr>
     </w:p>
     <w:p>
       <w:pPr>
         <w:pStyle w:val="Kop2"/>
-        <w:rPr>
-          <w:lang w:val="en-US"/>
-        </w:rPr>
-      </w:pPr>
-      <w:bookmarkStart w:id="3" w:name="_Toc152681357"/>
-      <w:r>
-        <w:rPr>
-          <w:lang w:val="en-US"/>
-        </w:rPr>
+        <w:numPr>
+          <w:ilvl w:val="0"/>
+          <w:numId w:val="0"/>
+        </w:numPr>
+        <w:ind w:left="360" w:hanging="360"/>
+      </w:pPr>
+      <w:bookmarkStart w:id="4" w:name="_Toc152682299"/>
+      <w:r>
         <w:t>Step 1: Download and Install KiCad</w:t>
       </w:r>
-      <w:bookmarkEnd w:id="3"/>
+      <w:bookmarkEnd w:id="4"/>
     </w:p>
     <w:p>
       <w:pPr>
@@ -2889,26 +2914,27 @@
     <w:p>
       <w:pPr>
         <w:pStyle w:val="Kop2"/>
-        <w:rPr>
-          <w:lang w:val="en-US"/>
-        </w:rPr>
+        <w:numPr>
+          <w:ilvl w:val="0"/>
+          <w:numId w:val="0"/>
+        </w:numPr>
+        <w:ind w:left="360" w:hanging="360"/>
       </w:pPr>
     </w:p>
     <w:p>
       <w:pPr>
         <w:pStyle w:val="Kop2"/>
-        <w:rPr>
-          <w:lang w:val="en-US"/>
-        </w:rPr>
-      </w:pPr>
-      <w:bookmarkStart w:id="4" w:name="_Toc152681358"/>
-      <w:r>
-        <w:rPr>
-          <w:lang w:val="en-US"/>
-        </w:rPr>
+        <w:numPr>
+          <w:ilvl w:val="0"/>
+          <w:numId w:val="0"/>
+        </w:numPr>
+        <w:ind w:left="360" w:hanging="360"/>
+      </w:pPr>
+      <w:bookmarkStart w:id="5" w:name="_Toc152682300"/>
+      <w:r>
         <w:t>Step 2: Starting Your First Project</w:t>
       </w:r>
-      <w:bookmarkEnd w:id="4"/>
+      <w:bookmarkEnd w:id="5"/>
     </w:p>
     <w:p>
       <w:pPr>
@@ -3016,19 +3042,17 @@
     <w:p>
       <w:pPr>
         <w:pStyle w:val="Kop2"/>
-        <w:rPr>
-          <w:lang w:val="en-US"/>
-        </w:rPr>
-      </w:pPr>
-      <w:bookmarkStart w:id="5" w:name="_Toc152681359"/>
-      <w:r>
-        <w:rPr>
-          <w:lang w:val="en-US"/>
-        </w:rPr>
+        <w:numPr>
+          <w:ilvl w:val="0"/>
+          <w:numId w:val="0"/>
+        </w:numPr>
+      </w:pPr>
+      <w:bookmarkStart w:id="6" w:name="_Toc152682301"/>
+      <w:r>
         <w:lastRenderedPageBreak/>
         <w:t>Step 3: Creating a New Schematic</w:t>
       </w:r>
-      <w:bookmarkEnd w:id="5"/>
+      <w:bookmarkEnd w:id="6"/>
     </w:p>
     <w:p>
       <w:pPr>
@@ -3257,19 +3281,17 @@
     <w:p>
       <w:pPr>
         <w:pStyle w:val="Kop2"/>
-        <w:rPr>
-          <w:lang w:val="en-US"/>
-        </w:rPr>
-      </w:pPr>
-      <w:bookmarkStart w:id="6" w:name="_Toc152681360"/>
-      <w:r>
-        <w:rPr>
-          <w:lang w:val="en-US"/>
-        </w:rPr>
+        <w:numPr>
+          <w:ilvl w:val="0"/>
+          <w:numId w:val="0"/>
+        </w:numPr>
+      </w:pPr>
+      <w:bookmarkStart w:id="7" w:name="_Toc152682302"/>
+      <w:r>
         <w:lastRenderedPageBreak/>
         <w:t>Step 4: Adding Components to the Schematic</w:t>
       </w:r>
-      <w:bookmarkEnd w:id="6"/>
+      <w:bookmarkEnd w:id="7"/>
     </w:p>
     <w:p>
       <w:pPr>
@@ -3779,19 +3801,17 @@
     <w:p>
       <w:pPr>
         <w:pStyle w:val="Kop2"/>
-        <w:rPr>
-          <w:lang w:val="en-US"/>
-        </w:rPr>
-      </w:pPr>
-      <w:bookmarkStart w:id="7" w:name="_Toc152681361"/>
-      <w:r>
-        <w:rPr>
-          <w:lang w:val="en-US"/>
-        </w:rPr>
+        <w:numPr>
+          <w:ilvl w:val="0"/>
+          <w:numId w:val="0"/>
+        </w:numPr>
+      </w:pPr>
+      <w:bookmarkStart w:id="8" w:name="_Toc152682303"/>
+      <w:r>
         <w:lastRenderedPageBreak/>
         <w:t>Step 5: Wiring Components</w:t>
       </w:r>
-      <w:bookmarkEnd w:id="7"/>
+      <w:bookmarkEnd w:id="8"/>
     </w:p>
     <w:p>
       <w:pPr>
@@ -3934,27 +3954,25 @@
     </w:p>
     <w:p>
       <w:pPr>
+        <w:rPr>
+          <w:lang w:val="en-US"/>
+        </w:rPr>
+      </w:pPr>
+    </w:p>
+    <w:p>
+      <w:pPr>
         <w:pStyle w:val="Kop2"/>
-        <w:rPr>
-          <w:lang w:val="en-US"/>
-        </w:rPr>
-      </w:pPr>
-    </w:p>
-    <w:p>
-      <w:pPr>
-        <w:pStyle w:val="Kop2"/>
-        <w:rPr>
-          <w:lang w:val="en-US"/>
-        </w:rPr>
-      </w:pPr>
-      <w:bookmarkStart w:id="8" w:name="_Toc152681362"/>
-      <w:r>
-        <w:rPr>
-          <w:lang w:val="en-US"/>
-        </w:rPr>
+        <w:numPr>
+          <w:ilvl w:val="0"/>
+          <w:numId w:val="0"/>
+        </w:numPr>
+        <w:ind w:left="360" w:hanging="360"/>
+      </w:pPr>
+      <w:bookmarkStart w:id="9" w:name="_Toc152682304"/>
+      <w:r>
         <w:t>Step 6: Assigning Footprints</w:t>
       </w:r>
-      <w:bookmarkEnd w:id="8"/>
+      <w:bookmarkEnd w:id="9"/>
     </w:p>
     <w:p>
       <w:pPr>
@@ -4275,27 +4293,26 @@
     </w:p>
     <w:p>
       <w:pPr>
+        <w:ind w:left="720"/>
+        <w:rPr>
+          <w:lang w:val="en-US"/>
+        </w:rPr>
+      </w:pPr>
+    </w:p>
+    <w:p>
+      <w:pPr>
         <w:pStyle w:val="Kop2"/>
-        <w:rPr>
-          <w:lang w:val="en-US"/>
-        </w:rPr>
-      </w:pPr>
-    </w:p>
-    <w:p>
-      <w:pPr>
-        <w:pStyle w:val="Kop2"/>
-        <w:rPr>
-          <w:lang w:val="en-US"/>
-        </w:rPr>
-      </w:pPr>
-      <w:bookmarkStart w:id="9" w:name="_Toc152681363"/>
-      <w:r>
-        <w:rPr>
-          <w:lang w:val="en-US"/>
-        </w:rPr>
+        <w:numPr>
+          <w:ilvl w:val="0"/>
+          <w:numId w:val="0"/>
+        </w:numPr>
+        <w:ind w:left="360" w:hanging="360"/>
+      </w:pPr>
+      <w:bookmarkStart w:id="10" w:name="_Toc152682305"/>
+      <w:r>
         <w:t>Step 7: Error Checking (ERC)</w:t>
       </w:r>
-      <w:bookmarkEnd w:id="9"/>
+      <w:bookmarkEnd w:id="10"/>
     </w:p>
     <w:p>
       <w:pPr>
@@ -4467,27 +4484,25 @@
     </w:p>
     <w:p>
       <w:pPr>
+        <w:rPr>
+          <w:lang w:val="en-US"/>
+        </w:rPr>
+      </w:pPr>
+    </w:p>
+    <w:p>
+      <w:pPr>
         <w:pStyle w:val="Kop2"/>
-        <w:rPr>
-          <w:lang w:val="en-US"/>
-        </w:rPr>
-      </w:pPr>
-    </w:p>
-    <w:p>
-      <w:pPr>
-        <w:pStyle w:val="Kop2"/>
-        <w:rPr>
-          <w:lang w:val="en-US"/>
-        </w:rPr>
-      </w:pPr>
-      <w:bookmarkStart w:id="10" w:name="_Toc152681364"/>
-      <w:r>
-        <w:rPr>
-          <w:lang w:val="en-US"/>
-        </w:rPr>
+        <w:numPr>
+          <w:ilvl w:val="0"/>
+          <w:numId w:val="0"/>
+        </w:numPr>
+        <w:ind w:left="360" w:hanging="360"/>
+      </w:pPr>
+      <w:bookmarkStart w:id="11" w:name="_Toc152682306"/>
+      <w:r>
         <w:t>Step 8: Starting PCB Design</w:t>
       </w:r>
-      <w:bookmarkEnd w:id="10"/>
+      <w:bookmarkEnd w:id="11"/>
     </w:p>
     <w:p>
       <w:pPr>
@@ -4815,27 +4830,24 @@
     </w:p>
     <w:p>
       <w:pPr>
+        <w:rPr>
+          <w:lang w:val="en-US"/>
+        </w:rPr>
+      </w:pPr>
+    </w:p>
+    <w:p>
+      <w:pPr>
         <w:pStyle w:val="Kop2"/>
-        <w:rPr>
-          <w:lang w:val="en-US"/>
-        </w:rPr>
-      </w:pPr>
-    </w:p>
-    <w:p>
-      <w:pPr>
-        <w:pStyle w:val="Kop2"/>
-        <w:rPr>
-          <w:lang w:val="en-US"/>
-        </w:rPr>
-      </w:pPr>
-      <w:bookmarkStart w:id="11" w:name="_Toc152681365"/>
-      <w:r>
-        <w:rPr>
-          <w:lang w:val="en-US"/>
-        </w:rPr>
+        <w:numPr>
+          <w:ilvl w:val="0"/>
+          <w:numId w:val="0"/>
+        </w:numPr>
+      </w:pPr>
+      <w:bookmarkStart w:id="12" w:name="_Toc152682307"/>
+      <w:r>
         <w:t>Step 9: Creating a Board Outline</w:t>
       </w:r>
-      <w:bookmarkEnd w:id="11"/>
+      <w:bookmarkEnd w:id="12"/>
     </w:p>
     <w:p>
       <w:pPr>
@@ -5060,27 +5072,24 @@
     </w:p>
     <w:p>
       <w:pPr>
+        <w:rPr>
+          <w:lang w:val="en-US"/>
+        </w:rPr>
+      </w:pPr>
+    </w:p>
+    <w:p>
+      <w:pPr>
         <w:pStyle w:val="Kop2"/>
-        <w:rPr>
-          <w:lang w:val="en-US"/>
-        </w:rPr>
-      </w:pPr>
-    </w:p>
-    <w:p>
-      <w:pPr>
-        <w:pStyle w:val="Kop2"/>
-        <w:rPr>
-          <w:lang w:val="en-US"/>
-        </w:rPr>
-      </w:pPr>
-      <w:bookmarkStart w:id="12" w:name="_Toc152681366"/>
-      <w:r>
-        <w:rPr>
-          <w:lang w:val="en-US"/>
-        </w:rPr>
+        <w:numPr>
+          <w:ilvl w:val="0"/>
+          <w:numId w:val="0"/>
+        </w:numPr>
+      </w:pPr>
+      <w:bookmarkStart w:id="13" w:name="_Toc152682308"/>
+      <w:r>
         <w:t>Step 10: Wiring the PCB</w:t>
       </w:r>
-      <w:bookmarkEnd w:id="12"/>
+      <w:bookmarkEnd w:id="13"/>
     </w:p>
     <w:p>
       <w:pPr>
@@ -5416,19 +5425,18 @@
     <w:p>
       <w:pPr>
         <w:pStyle w:val="Kop2"/>
-        <w:rPr>
-          <w:lang w:val="en-US"/>
-        </w:rPr>
-      </w:pPr>
-      <w:bookmarkStart w:id="13" w:name="_Toc152681367"/>
-      <w:r>
-        <w:rPr>
-          <w:lang w:val="en-US"/>
-        </w:rPr>
+        <w:numPr>
+          <w:ilvl w:val="0"/>
+          <w:numId w:val="0"/>
+        </w:numPr>
+        <w:ind w:left="360" w:hanging="360"/>
+      </w:pPr>
+      <w:bookmarkStart w:id="14" w:name="_Toc152682309"/>
+      <w:r>
         <w:lastRenderedPageBreak/>
         <w:t>Step 11: Review and Visualization</w:t>
       </w:r>
-      <w:bookmarkEnd w:id="13"/>
+      <w:bookmarkEnd w:id="14"/>
     </w:p>
     <w:p>
       <w:pPr>
@@ -5466,33 +5474,28 @@
     </w:p>
     <w:p>
       <w:pPr>
+        <w:rPr>
+          <w:lang w:val="en-US"/>
+        </w:rPr>
+      </w:pPr>
+    </w:p>
+    <w:p>
+      <w:pPr>
         <w:pStyle w:val="Kop2"/>
-        <w:rPr>
-          <w:lang w:val="en-US"/>
-        </w:rPr>
-      </w:pPr>
-    </w:p>
-    <w:p>
-      <w:pPr>
-        <w:pStyle w:val="Kop2"/>
-        <w:rPr>
-          <w:lang w:val="en-US"/>
-        </w:rPr>
-      </w:pPr>
-      <w:bookmarkStart w:id="14" w:name="_Toc152681368"/>
-      <w:r>
-        <w:rPr>
-          <w:lang w:val="en-US"/>
-        </w:rPr>
+        <w:numPr>
+          <w:ilvl w:val="0"/>
+          <w:numId w:val="0"/>
+        </w:numPr>
+        <w:ind w:left="360" w:hanging="360"/>
+      </w:pPr>
+      <w:bookmarkStart w:id="15" w:name="_Toc152682310"/>
+      <w:r>
         <w:t xml:space="preserve">Step 12: </w:t>
       </w:r>
       <w:r>
-        <w:rPr>
-          <w:lang w:val="en-US"/>
-        </w:rPr>
         <w:t>Finishing up</w:t>
       </w:r>
-      <w:bookmarkEnd w:id="14"/>
+      <w:bookmarkEnd w:id="15"/>
     </w:p>
     <w:p>
       <w:pPr>
@@ -5539,7 +5542,7 @@
           <w:lang w:val="en-US"/>
         </w:rPr>
       </w:pPr>
-      <w:bookmarkStart w:id="15" w:name="_Toc152681369"/>
+      <w:bookmarkStart w:id="16" w:name="_Toc152682311"/>
       <w:r>
         <w:rPr>
           <w:lang w:val="en-US"/>
@@ -5553,43 +5556,49 @@
         </w:rPr>
         <w:t>use KiCad?</w:t>
       </w:r>
-      <w:bookmarkEnd w:id="15"/>
+      <w:bookmarkEnd w:id="16"/>
     </w:p>
     <w:p>
       <w:pPr>
         <w:pStyle w:val="Kop3"/>
-        <w:rPr>
-          <w:lang w:val="en-US"/>
-        </w:rPr>
-      </w:pPr>
-    </w:p>
-    <w:p>
-      <w:pPr>
-        <w:pStyle w:val="Kop3"/>
-        <w:rPr>
-          <w:lang w:val="en-US"/>
-        </w:rPr>
-      </w:pPr>
-      <w:bookmarkStart w:id="16" w:name="_Toc152681370"/>
-      <w:r>
-        <w:rPr>
-          <w:lang w:val="en-US"/>
+        <w:numPr>
+          <w:ilvl w:val="0"/>
+          <w:numId w:val="0"/>
+        </w:numPr>
+        <w:rPr>
+          <w:lang w:val="en-US"/>
+        </w:rPr>
+      </w:pPr>
+    </w:p>
+    <w:p>
+      <w:pPr>
+        <w:pStyle w:val="Kop2"/>
+        <w:numPr>
+          <w:ilvl w:val="0"/>
+          <w:numId w:val="0"/>
+        </w:numPr>
+        <w:ind w:left="360" w:hanging="360"/>
+        <w:rPr>
+          <w:rStyle w:val="Kop2Char"/>
+        </w:rPr>
+      </w:pPr>
+      <w:bookmarkStart w:id="17" w:name="_Toc152682312"/>
+      <w:r>
+        <w:rPr>
+          <w:rStyle w:val="Kop2Char"/>
         </w:rPr>
         <w:t xml:space="preserve">In </w:t>
       </w:r>
       <w:r>
         <w:rPr>
-          <w:lang w:val="en-US"/>
+          <w:rStyle w:val="Kop2Char"/>
         </w:rPr>
         <w:t>short</w:t>
       </w:r>
       <w:r>
-        <w:rPr>
-          <w:lang w:val="en-US"/>
-        </w:rPr>
         <w:t>:</w:t>
       </w:r>
-      <w:bookmarkEnd w:id="16"/>
+      <w:bookmarkEnd w:id="17"/>
     </w:p>
     <w:p>
       <w:pPr>
@@ -5606,25 +5615,20 @@
     </w:p>
     <w:p>
       <w:pPr>
-        <w:pStyle w:val="Kop3"/>
-        <w:rPr>
-          <w:lang w:val="en-US"/>
-        </w:rPr>
-      </w:pPr>
-      <w:bookmarkStart w:id="17" w:name="_Toc152681371"/>
-      <w:r>
-        <w:rPr>
-          <w:lang w:val="en-US"/>
-        </w:rPr>
+        <w:pStyle w:val="Kop2"/>
+        <w:numPr>
+          <w:ilvl w:val="0"/>
+          <w:numId w:val="0"/>
+        </w:numPr>
+      </w:pPr>
+      <w:bookmarkStart w:id="18" w:name="_Toc152682313"/>
+      <w:r>
         <w:t>Detailed</w:t>
       </w:r>
       <w:r>
-        <w:rPr>
-          <w:lang w:val="en-US"/>
-        </w:rPr>
         <w:t>:</w:t>
       </w:r>
-      <w:bookmarkEnd w:id="17"/>
+      <w:bookmarkEnd w:id="18"/>
     </w:p>
     <w:p>
       <w:pPr>
@@ -5912,6 +5916,7 @@
         </w:rPr>
         <w:t>: KiCad provides a variety of export options for Gerber files, which are essential for manufacturing your PCBs. It supports industry-standard formats, making it compatible with most PCB manufacturers.</w:t>
       </w:r>
+      <w:bookmarkEnd w:id="0"/>
     </w:p>
     <w:sectPr>
       <w:footerReference w:type="default" r:id="rId38"/>
@@ -6021,6 +6026,96 @@
 <file path=word/numbering.xml><?xml version="1.0" encoding="utf-8"?>
 <w:numbering xmlns:wpc="http://schemas.microsoft.com/office/word/2010/wordprocessingCanvas" xmlns:cx="http://schemas.microsoft.com/office/drawing/2014/chartex" xmlns:cx1="http://schemas.microsoft.com/office/drawing/2015/9/8/chartex" xmlns:cx2="http://schemas.microsoft.com/office/drawing/2015/10/21/chartex" xmlns:cx3="http://schemas.microsoft.com/office/drawing/2016/5/9/chartex" xmlns:cx4="http://schemas.microsoft.com/office/drawing/2016/5/10/chartex" xmlns:cx5="http://schemas.microsoft.com/office/drawing/2016/5/11/chartex" xmlns:cx6="http://schemas.microsoft.com/office/drawing/2016/5/12/chartex" xmlns:cx7="http://schemas.microsoft.com/office/drawing/2016/5/13/chartex" xmlns:cx8="http://schemas.microsoft.com/office/drawing/2016/5/14/chartex" xmlns:mc="http://schemas.openxmlformats.org/markup-compatibility/2006" xmlns:aink="http://schemas.microsoft.com/office/drawing/2016/ink" xmlns:am3d="http://schemas.microsoft.com/office/drawing/2017/model3d" xmlns:o="urn:schemas-microsoft-com:office:office" xmlns:oel="http://schemas.microsoft.com/office/2019/extlst" xmlns:r="http://schemas.openxmlformats.org/officeDocument/2006/relationships" xmlns:m="http://schemas.openxmlformats.org/officeDocument/2006/math" xmlns:v="urn:schemas-microsoft-com:vml" xmlns:wp14="http://schemas.microsoft.com/office/word/2010/wordprocessingDrawing" xmlns:wp="http://schemas.openxmlformats.org/drawingml/2006/wordprocessingDrawing" xmlns:w10="urn:schemas-microsoft-com:office:word" xmlns:w="http://schemas.openxmlformats.org/wordprocessingml/2006/main" xmlns:w14="http://schemas.microsoft.com/office/word/2010/wordml" xmlns:w15="http://schemas.microsoft.com/office/word/2012/wordml" xmlns:w16cex="http://schemas.microsoft.com/office/word/2018/wordml/cex" xmlns:w16cid="http://schemas.microsoft.com/office/word/2016/wordml/cid" xmlns:w16="http://schemas.microsoft.com/office/word/2018/wordml" xmlns:w16sdtdh="http://schemas.microsoft.com/office/word/2020/wordml/sdtdatahash" xmlns:w16se="http://schemas.microsoft.com/office/word/2015/wordml/symex" xmlns:wpg="http://schemas.microsoft.com/office/word/2010/wordprocessingGroup" xmlns:wpi="http://schemas.microsoft.com/office/word/2010/wordprocessingInk" xmlns:wne="http://schemas.microsoft.com/office/word/2006/wordml" xmlns:wps="http://schemas.microsoft.com/office/word/2010/wordprocessingShape" mc:Ignorable="w14 w15 w16se w16cid w16 w16cex w16sdtdh wp14">
   <w:abstractNum w:abstractNumId="0" w15:restartNumberingAfterBreak="0">
+    <w:nsid w:val="06E4132F"/>
+    <w:multiLevelType w:val="hybridMultilevel"/>
+    <w:tmpl w:val="4AFC2984"/>
+    <w:lvl w:ilvl="0" w:tplc="281E7354">
+      <w:start w:val="1"/>
+      <w:numFmt w:val="decimal"/>
+      <w:pStyle w:val="Kop3"/>
+      <w:lvlText w:val="%1.1.1"/>
+      <w:lvlJc w:val="left"/>
+      <w:pPr>
+        <w:ind w:left="720" w:hanging="360"/>
+      </w:pPr>
+      <w:rPr>
+        <w:rFonts w:hint="default"/>
+      </w:rPr>
+    </w:lvl>
+    <w:lvl w:ilvl="1" w:tplc="04130019" w:tentative="1">
+      <w:start w:val="1"/>
+      <w:numFmt w:val="lowerLetter"/>
+      <w:lvlText w:val="%2."/>
+      <w:lvlJc w:val="left"/>
+      <w:pPr>
+        <w:ind w:left="1440" w:hanging="360"/>
+      </w:pPr>
+    </w:lvl>
+    <w:lvl w:ilvl="2" w:tplc="0413001B" w:tentative="1">
+      <w:start w:val="1"/>
+      <w:numFmt w:val="lowerRoman"/>
+      <w:lvlText w:val="%3."/>
+      <w:lvlJc w:val="right"/>
+      <w:pPr>
+        <w:ind w:left="2160" w:hanging="180"/>
+      </w:pPr>
+    </w:lvl>
+    <w:lvl w:ilvl="3" w:tplc="0413000F" w:tentative="1">
+      <w:start w:val="1"/>
+      <w:numFmt w:val="decimal"/>
+      <w:lvlText w:val="%4."/>
+      <w:lvlJc w:val="left"/>
+      <w:pPr>
+        <w:ind w:left="2880" w:hanging="360"/>
+      </w:pPr>
+    </w:lvl>
+    <w:lvl w:ilvl="4" w:tplc="04130019" w:tentative="1">
+      <w:start w:val="1"/>
+      <w:numFmt w:val="lowerLetter"/>
+      <w:lvlText w:val="%5."/>
+      <w:lvlJc w:val="left"/>
+      <w:pPr>
+        <w:ind w:left="3600" w:hanging="360"/>
+      </w:pPr>
+    </w:lvl>
+    <w:lvl w:ilvl="5" w:tplc="0413001B" w:tentative="1">
+      <w:start w:val="1"/>
+      <w:numFmt w:val="lowerRoman"/>
+      <w:lvlText w:val="%6."/>
+      <w:lvlJc w:val="right"/>
+      <w:pPr>
+        <w:ind w:left="4320" w:hanging="180"/>
+      </w:pPr>
+    </w:lvl>
+    <w:lvl w:ilvl="6" w:tplc="0413000F" w:tentative="1">
+      <w:start w:val="1"/>
+      <w:numFmt w:val="decimal"/>
+      <w:lvlText w:val="%7."/>
+      <w:lvlJc w:val="left"/>
+      <w:pPr>
+        <w:ind w:left="5040" w:hanging="360"/>
+      </w:pPr>
+    </w:lvl>
+    <w:lvl w:ilvl="7" w:tplc="04130019" w:tentative="1">
+      <w:start w:val="1"/>
+      <w:numFmt w:val="lowerLetter"/>
+      <w:lvlText w:val="%8."/>
+      <w:lvlJc w:val="left"/>
+      <w:pPr>
+        <w:ind w:left="5760" w:hanging="360"/>
+      </w:pPr>
+    </w:lvl>
+    <w:lvl w:ilvl="8" w:tplc="0413001B" w:tentative="1">
+      <w:start w:val="1"/>
+      <w:numFmt w:val="lowerRoman"/>
+      <w:lvlText w:val="%9."/>
+      <w:lvlJc w:val="right"/>
+      <w:pPr>
+        <w:ind w:left="6480" w:hanging="180"/>
+      </w:pPr>
+    </w:lvl>
+  </w:abstractNum>
+  <w:abstractNum w:abstractNumId="1" w15:restartNumberingAfterBreak="0">
     <w:nsid w:val="092803AF"/>
     <w:multiLevelType w:val="multilevel"/>
     <w:tmpl w:val="1B421588"/>
@@ -6133,7 +6228,7 @@
       </w:pPr>
     </w:lvl>
   </w:abstractNum>
-  <w:abstractNum w:abstractNumId="1" w15:restartNumberingAfterBreak="0">
+  <w:abstractNum w:abstractNumId="2" w15:restartNumberingAfterBreak="0">
     <w:nsid w:val="0E1B486E"/>
     <w:multiLevelType w:val="multilevel"/>
     <w:tmpl w:val="E53CCFC0"/>
@@ -6246,7 +6341,7 @@
       </w:pPr>
     </w:lvl>
   </w:abstractNum>
-  <w:abstractNum w:abstractNumId="2" w15:restartNumberingAfterBreak="0">
+  <w:abstractNum w:abstractNumId="3" w15:restartNumberingAfterBreak="0">
     <w:nsid w:val="1F9D1481"/>
     <w:multiLevelType w:val="hybridMultilevel"/>
     <w:tmpl w:val="27FC3F14"/>
@@ -6359,7 +6454,93 @@
       </w:rPr>
     </w:lvl>
   </w:abstractNum>
-  <w:abstractNum w:abstractNumId="3" w15:restartNumberingAfterBreak="0">
+  <w:abstractNum w:abstractNumId="4" w15:restartNumberingAfterBreak="0">
+    <w:nsid w:val="277B4CE1"/>
+    <w:multiLevelType w:val="hybridMultilevel"/>
+    <w:tmpl w:val="57E45106"/>
+    <w:lvl w:ilvl="0" w:tplc="903A7284">
+      <w:start w:val="1"/>
+      <w:numFmt w:val="decimal"/>
+      <w:lvlText w:val="%1."/>
+      <w:lvlJc w:val="left"/>
+      <w:pPr>
+        <w:ind w:left="720" w:hanging="360"/>
+      </w:pPr>
+    </w:lvl>
+    <w:lvl w:ilvl="1" w:tplc="04130019" w:tentative="1">
+      <w:start w:val="1"/>
+      <w:numFmt w:val="lowerLetter"/>
+      <w:lvlText w:val="%2."/>
+      <w:lvlJc w:val="left"/>
+      <w:pPr>
+        <w:ind w:left="1440" w:hanging="360"/>
+      </w:pPr>
+    </w:lvl>
+    <w:lvl w:ilvl="2" w:tplc="0413001B" w:tentative="1">
+      <w:start w:val="1"/>
+      <w:numFmt w:val="lowerRoman"/>
+      <w:lvlText w:val="%3."/>
+      <w:lvlJc w:val="right"/>
+      <w:pPr>
+        <w:ind w:left="2160" w:hanging="180"/>
+      </w:pPr>
+    </w:lvl>
+    <w:lvl w:ilvl="3" w:tplc="0413000F" w:tentative="1">
+      <w:start w:val="1"/>
+      <w:numFmt w:val="decimal"/>
+      <w:lvlText w:val="%4."/>
+      <w:lvlJc w:val="left"/>
+      <w:pPr>
+        <w:ind w:left="2880" w:hanging="360"/>
+      </w:pPr>
+    </w:lvl>
+    <w:lvl w:ilvl="4" w:tplc="04130019" w:tentative="1">
+      <w:start w:val="1"/>
+      <w:numFmt w:val="lowerLetter"/>
+      <w:lvlText w:val="%5."/>
+      <w:lvlJc w:val="left"/>
+      <w:pPr>
+        <w:ind w:left="3600" w:hanging="360"/>
+      </w:pPr>
+    </w:lvl>
+    <w:lvl w:ilvl="5" w:tplc="0413001B" w:tentative="1">
+      <w:start w:val="1"/>
+      <w:numFmt w:val="lowerRoman"/>
+      <w:lvlText w:val="%6."/>
+      <w:lvlJc w:val="right"/>
+      <w:pPr>
+        <w:ind w:left="4320" w:hanging="180"/>
+      </w:pPr>
+    </w:lvl>
+    <w:lvl w:ilvl="6" w:tplc="0413000F" w:tentative="1">
+      <w:start w:val="1"/>
+      <w:numFmt w:val="decimal"/>
+      <w:lvlText w:val="%7."/>
+      <w:lvlJc w:val="left"/>
+      <w:pPr>
+        <w:ind w:left="5040" w:hanging="360"/>
+      </w:pPr>
+    </w:lvl>
+    <w:lvl w:ilvl="7" w:tplc="04130019" w:tentative="1">
+      <w:start w:val="1"/>
+      <w:numFmt w:val="lowerLetter"/>
+      <w:lvlText w:val="%8."/>
+      <w:lvlJc w:val="left"/>
+      <w:pPr>
+        <w:ind w:left="5760" w:hanging="360"/>
+      </w:pPr>
+    </w:lvl>
+    <w:lvl w:ilvl="8" w:tplc="0413001B" w:tentative="1">
+      <w:start w:val="1"/>
+      <w:numFmt w:val="lowerRoman"/>
+      <w:lvlText w:val="%9."/>
+      <w:lvlJc w:val="right"/>
+      <w:pPr>
+        <w:ind w:left="6480" w:hanging="180"/>
+      </w:pPr>
+    </w:lvl>
+  </w:abstractNum>
+  <w:abstractNum w:abstractNumId="5" w15:restartNumberingAfterBreak="0">
     <w:nsid w:val="309165AA"/>
     <w:multiLevelType w:val="hybridMultilevel"/>
     <w:tmpl w:val="D460E8CC"/>
@@ -6472,7 +6653,7 @@
       </w:rPr>
     </w:lvl>
   </w:abstractNum>
-  <w:abstractNum w:abstractNumId="4" w15:restartNumberingAfterBreak="0">
+  <w:abstractNum w:abstractNumId="6" w15:restartNumberingAfterBreak="0">
     <w:nsid w:val="31C57D09"/>
     <w:multiLevelType w:val="multilevel"/>
     <w:tmpl w:val="2D7089CC"/>
@@ -6585,7 +6766,7 @@
       </w:pPr>
     </w:lvl>
   </w:abstractNum>
-  <w:abstractNum w:abstractNumId="5" w15:restartNumberingAfterBreak="0">
+  <w:abstractNum w:abstractNumId="7" w15:restartNumberingAfterBreak="0">
     <w:nsid w:val="358E4D89"/>
     <w:multiLevelType w:val="multilevel"/>
     <w:tmpl w:val="6CC66C08"/>
@@ -6698,7 +6879,7 @@
       </w:pPr>
     </w:lvl>
   </w:abstractNum>
-  <w:abstractNum w:abstractNumId="6" w15:restartNumberingAfterBreak="0">
+  <w:abstractNum w:abstractNumId="8" w15:restartNumberingAfterBreak="0">
     <w:nsid w:val="3E256392"/>
     <w:multiLevelType w:val="multilevel"/>
     <w:tmpl w:val="442CCC12"/>
@@ -6811,7 +6992,7 @@
       </w:pPr>
     </w:lvl>
   </w:abstractNum>
-  <w:abstractNum w:abstractNumId="7" w15:restartNumberingAfterBreak="0">
+  <w:abstractNum w:abstractNumId="9" w15:restartNumberingAfterBreak="0">
     <w:nsid w:val="43E729B1"/>
     <w:multiLevelType w:val="multilevel"/>
     <w:tmpl w:val="372047DC"/>
@@ -6924,7 +7105,7 @@
       </w:pPr>
     </w:lvl>
   </w:abstractNum>
-  <w:abstractNum w:abstractNumId="8" w15:restartNumberingAfterBreak="0">
+  <w:abstractNum w:abstractNumId="10" w15:restartNumberingAfterBreak="0">
     <w:nsid w:val="46B42107"/>
     <w:multiLevelType w:val="hybridMultilevel"/>
     <w:tmpl w:val="77DEFA5C"/>
@@ -7037,7 +7218,7 @@
       </w:rPr>
     </w:lvl>
   </w:abstractNum>
-  <w:abstractNum w:abstractNumId="9" w15:restartNumberingAfterBreak="0">
+  <w:abstractNum w:abstractNumId="11" w15:restartNumberingAfterBreak="0">
     <w:nsid w:val="4E7B7905"/>
     <w:multiLevelType w:val="multilevel"/>
     <w:tmpl w:val="F7623256"/>
@@ -7150,7 +7331,7 @@
       </w:pPr>
     </w:lvl>
   </w:abstractNum>
-  <w:abstractNum w:abstractNumId="10" w15:restartNumberingAfterBreak="0">
+  <w:abstractNum w:abstractNumId="12" w15:restartNumberingAfterBreak="0">
     <w:nsid w:val="4F35760E"/>
     <w:multiLevelType w:val="hybridMultilevel"/>
     <w:tmpl w:val="93EC71CE"/>
@@ -7263,7 +7444,94 @@
       </w:rPr>
     </w:lvl>
   </w:abstractNum>
-  <w:abstractNum w:abstractNumId="11" w15:restartNumberingAfterBreak="0">
+  <w:abstractNum w:abstractNumId="13" w15:restartNumberingAfterBreak="0">
+    <w:nsid w:val="53273B14"/>
+    <w:multiLevelType w:val="hybridMultilevel"/>
+    <w:tmpl w:val="6742B5E8"/>
+    <w:lvl w:ilvl="0" w:tplc="0790606E">
+      <w:start w:val="1"/>
+      <w:numFmt w:val="decimal"/>
+      <w:pStyle w:val="Kop1"/>
+      <w:lvlText w:val="%1."/>
+      <w:lvlJc w:val="left"/>
+      <w:pPr>
+        <w:ind w:left="720" w:hanging="360"/>
+      </w:pPr>
+    </w:lvl>
+    <w:lvl w:ilvl="1" w:tplc="04130019" w:tentative="1">
+      <w:start w:val="1"/>
+      <w:numFmt w:val="lowerLetter"/>
+      <w:lvlText w:val="%2."/>
+      <w:lvlJc w:val="left"/>
+      <w:pPr>
+        <w:ind w:left="1440" w:hanging="360"/>
+      </w:pPr>
+    </w:lvl>
+    <w:lvl w:ilvl="2" w:tplc="0413001B" w:tentative="1">
+      <w:start w:val="1"/>
+      <w:numFmt w:val="lowerRoman"/>
+      <w:lvlText w:val="%3."/>
+      <w:lvlJc w:val="right"/>
+      <w:pPr>
+        <w:ind w:left="2160" w:hanging="180"/>
+      </w:pPr>
+    </w:lvl>
+    <w:lvl w:ilvl="3" w:tplc="0413000F" w:tentative="1">
+      <w:start w:val="1"/>
+      <w:numFmt w:val="decimal"/>
+      <w:lvlText w:val="%4."/>
+      <w:lvlJc w:val="left"/>
+      <w:pPr>
+        <w:ind w:left="2880" w:hanging="360"/>
+      </w:pPr>
+    </w:lvl>
+    <w:lvl w:ilvl="4" w:tplc="04130019" w:tentative="1">
+      <w:start w:val="1"/>
+      <w:numFmt w:val="lowerLetter"/>
+      <w:lvlText w:val="%5."/>
+      <w:lvlJc w:val="left"/>
+      <w:pPr>
+        <w:ind w:left="3600" w:hanging="360"/>
+      </w:pPr>
+    </w:lvl>
+    <w:lvl w:ilvl="5" w:tplc="0413001B" w:tentative="1">
+      <w:start w:val="1"/>
+      <w:numFmt w:val="lowerRoman"/>
+      <w:lvlText w:val="%6."/>
+      <w:lvlJc w:val="right"/>
+      <w:pPr>
+        <w:ind w:left="4320" w:hanging="180"/>
+      </w:pPr>
+    </w:lvl>
+    <w:lvl w:ilvl="6" w:tplc="0413000F" w:tentative="1">
+      <w:start w:val="1"/>
+      <w:numFmt w:val="decimal"/>
+      <w:lvlText w:val="%7."/>
+      <w:lvlJc w:val="left"/>
+      <w:pPr>
+        <w:ind w:left="5040" w:hanging="360"/>
+      </w:pPr>
+    </w:lvl>
+    <w:lvl w:ilvl="7" w:tplc="04130019" w:tentative="1">
+      <w:start w:val="1"/>
+      <w:numFmt w:val="lowerLetter"/>
+      <w:lvlText w:val="%8."/>
+      <w:lvlJc w:val="left"/>
+      <w:pPr>
+        <w:ind w:left="5760" w:hanging="360"/>
+      </w:pPr>
+    </w:lvl>
+    <w:lvl w:ilvl="8" w:tplc="0413001B" w:tentative="1">
+      <w:start w:val="1"/>
+      <w:numFmt w:val="lowerRoman"/>
+      <w:lvlText w:val="%9."/>
+      <w:lvlJc w:val="right"/>
+      <w:pPr>
+        <w:ind w:left="6480" w:hanging="180"/>
+      </w:pPr>
+    </w:lvl>
+  </w:abstractNum>
+  <w:abstractNum w:abstractNumId="14" w15:restartNumberingAfterBreak="0">
     <w:nsid w:val="539675ED"/>
     <w:multiLevelType w:val="multilevel"/>
     <w:tmpl w:val="C6CC0052"/>
@@ -7376,7 +7644,7 @@
       </w:pPr>
     </w:lvl>
   </w:abstractNum>
-  <w:abstractNum w:abstractNumId="12" w15:restartNumberingAfterBreak="0">
+  <w:abstractNum w:abstractNumId="15" w15:restartNumberingAfterBreak="0">
     <w:nsid w:val="566D6BA5"/>
     <w:multiLevelType w:val="multilevel"/>
     <w:tmpl w:val="C95A2B4C"/>
@@ -7489,7 +7757,7 @@
       </w:pPr>
     </w:lvl>
   </w:abstractNum>
-  <w:abstractNum w:abstractNumId="13" w15:restartNumberingAfterBreak="0">
+  <w:abstractNum w:abstractNumId="16" w15:restartNumberingAfterBreak="0">
     <w:nsid w:val="5BFF1556"/>
     <w:multiLevelType w:val="hybridMultilevel"/>
     <w:tmpl w:val="8A66DFDE"/>
@@ -7602,7 +7870,7 @@
       </w:rPr>
     </w:lvl>
   </w:abstractNum>
-  <w:abstractNum w:abstractNumId="14" w15:restartNumberingAfterBreak="0">
+  <w:abstractNum w:abstractNumId="17" w15:restartNumberingAfterBreak="0">
     <w:nsid w:val="610C4304"/>
     <w:multiLevelType w:val="multilevel"/>
     <w:tmpl w:val="7700D34C"/>
@@ -7715,7 +7983,184 @@
       </w:pPr>
     </w:lvl>
   </w:abstractNum>
-  <w:abstractNum w:abstractNumId="15" w15:restartNumberingAfterBreak="0">
+  <w:abstractNum w:abstractNumId="18" w15:restartNumberingAfterBreak="0">
+    <w:nsid w:val="61C51C5D"/>
+    <w:multiLevelType w:val="hybridMultilevel"/>
+    <w:tmpl w:val="11C0756C"/>
+    <w:lvl w:ilvl="0" w:tplc="1822375C">
+      <w:start w:val="1"/>
+      <w:numFmt w:val="decimal"/>
+      <w:pStyle w:val="Kop2"/>
+      <w:lvlText w:val="%1.1"/>
+      <w:lvlJc w:val="left"/>
+      <w:pPr>
+        <w:ind w:left="360" w:hanging="360"/>
+      </w:pPr>
+    </w:lvl>
+    <w:lvl w:ilvl="1" w:tplc="04130019" w:tentative="1">
+      <w:start w:val="1"/>
+      <w:numFmt w:val="lowerLetter"/>
+      <w:lvlText w:val="%2."/>
+      <w:lvlJc w:val="left"/>
+      <w:pPr>
+        <w:ind w:left="1440" w:hanging="360"/>
+      </w:pPr>
+    </w:lvl>
+    <w:lvl w:ilvl="2" w:tplc="0413001B" w:tentative="1">
+      <w:start w:val="1"/>
+      <w:numFmt w:val="lowerRoman"/>
+      <w:lvlText w:val="%3."/>
+      <w:lvlJc w:val="right"/>
+      <w:pPr>
+        <w:ind w:left="2160" w:hanging="180"/>
+      </w:pPr>
+    </w:lvl>
+    <w:lvl w:ilvl="3" w:tplc="0413000F" w:tentative="1">
+      <w:start w:val="1"/>
+      <w:numFmt w:val="decimal"/>
+      <w:lvlText w:val="%4."/>
+      <w:lvlJc w:val="left"/>
+      <w:pPr>
+        <w:ind w:left="2880" w:hanging="360"/>
+      </w:pPr>
+    </w:lvl>
+    <w:lvl w:ilvl="4" w:tplc="04130019" w:tentative="1">
+      <w:start w:val="1"/>
+      <w:numFmt w:val="lowerLetter"/>
+      <w:lvlText w:val="%5."/>
+      <w:lvlJc w:val="left"/>
+      <w:pPr>
+        <w:ind w:left="3600" w:hanging="360"/>
+      </w:pPr>
+    </w:lvl>
+    <w:lvl w:ilvl="5" w:tplc="0413001B" w:tentative="1">
+      <w:start w:val="1"/>
+      <w:numFmt w:val="lowerRoman"/>
+      <w:lvlText w:val="%6."/>
+      <w:lvlJc w:val="right"/>
+      <w:pPr>
+        <w:ind w:left="4320" w:hanging="180"/>
+      </w:pPr>
+    </w:lvl>
+    <w:lvl w:ilvl="6" w:tplc="0413000F" w:tentative="1">
+      <w:start w:val="1"/>
+      <w:numFmt w:val="decimal"/>
+      <w:lvlText w:val="%7."/>
+      <w:lvlJc w:val="left"/>
+      <w:pPr>
+        <w:ind w:left="5040" w:hanging="360"/>
+      </w:pPr>
+    </w:lvl>
+    <w:lvl w:ilvl="7" w:tplc="04130019" w:tentative="1">
+      <w:start w:val="1"/>
+      <w:numFmt w:val="lowerLetter"/>
+      <w:lvlText w:val="%8."/>
+      <w:lvlJc w:val="left"/>
+      <w:pPr>
+        <w:ind w:left="5760" w:hanging="360"/>
+      </w:pPr>
+    </w:lvl>
+    <w:lvl w:ilvl="8" w:tplc="0413001B" w:tentative="1">
+      <w:start w:val="1"/>
+      <w:numFmt w:val="lowerRoman"/>
+      <w:lvlText w:val="%9."/>
+      <w:lvlJc w:val="right"/>
+      <w:pPr>
+        <w:ind w:left="6480" w:hanging="180"/>
+      </w:pPr>
+    </w:lvl>
+  </w:abstractNum>
+  <w:abstractNum w:abstractNumId="19" w15:restartNumberingAfterBreak="0">
+    <w:nsid w:val="622029BF"/>
+    <w:multiLevelType w:val="hybridMultilevel"/>
+    <w:tmpl w:val="5A48E2B4"/>
+    <w:lvl w:ilvl="0" w:tplc="759EBAE0">
+      <w:start w:val="1"/>
+      <w:numFmt w:val="decimal"/>
+      <w:pStyle w:val="Kop4"/>
+      <w:lvlText w:val="%1.1.1.1"/>
+      <w:lvlJc w:val="left"/>
+      <w:pPr>
+        <w:ind w:left="720" w:hanging="360"/>
+      </w:pPr>
+      <w:rPr>
+        <w:rFonts w:hint="default"/>
+      </w:rPr>
+    </w:lvl>
+    <w:lvl w:ilvl="1" w:tplc="04130019" w:tentative="1">
+      <w:start w:val="1"/>
+      <w:numFmt w:val="lowerLetter"/>
+      <w:lvlText w:val="%2."/>
+      <w:lvlJc w:val="left"/>
+      <w:pPr>
+        <w:ind w:left="1440" w:hanging="360"/>
+      </w:pPr>
+    </w:lvl>
+    <w:lvl w:ilvl="2" w:tplc="0413001B" w:tentative="1">
+      <w:start w:val="1"/>
+      <w:numFmt w:val="lowerRoman"/>
+      <w:lvlText w:val="%3."/>
+      <w:lvlJc w:val="right"/>
+      <w:pPr>
+        <w:ind w:left="2160" w:hanging="180"/>
+      </w:pPr>
+    </w:lvl>
+    <w:lvl w:ilvl="3" w:tplc="0413000F" w:tentative="1">
+      <w:start w:val="1"/>
+      <w:numFmt w:val="decimal"/>
+      <w:lvlText w:val="%4."/>
+      <w:lvlJc w:val="left"/>
+      <w:pPr>
+        <w:ind w:left="2880" w:hanging="360"/>
+      </w:pPr>
+    </w:lvl>
+    <w:lvl w:ilvl="4" w:tplc="04130019" w:tentative="1">
+      <w:start w:val="1"/>
+      <w:numFmt w:val="lowerLetter"/>
+      <w:lvlText w:val="%5."/>
+      <w:lvlJc w:val="left"/>
+      <w:pPr>
+        <w:ind w:left="3600" w:hanging="360"/>
+      </w:pPr>
+    </w:lvl>
+    <w:lvl w:ilvl="5" w:tplc="0413001B" w:tentative="1">
+      <w:start w:val="1"/>
+      <w:numFmt w:val="lowerRoman"/>
+      <w:lvlText w:val="%6."/>
+      <w:lvlJc w:val="right"/>
+      <w:pPr>
+        <w:ind w:left="4320" w:hanging="180"/>
+      </w:pPr>
+    </w:lvl>
+    <w:lvl w:ilvl="6" w:tplc="0413000F" w:tentative="1">
+      <w:start w:val="1"/>
+      <w:numFmt w:val="decimal"/>
+      <w:lvlText w:val="%7."/>
+      <w:lvlJc w:val="left"/>
+      <w:pPr>
+        <w:ind w:left="5040" w:hanging="360"/>
+      </w:pPr>
+    </w:lvl>
+    <w:lvl w:ilvl="7" w:tplc="04130019" w:tentative="1">
+      <w:start w:val="1"/>
+      <w:numFmt w:val="lowerLetter"/>
+      <w:lvlText w:val="%8."/>
+      <w:lvlJc w:val="left"/>
+      <w:pPr>
+        <w:ind w:left="5760" w:hanging="360"/>
+      </w:pPr>
+    </w:lvl>
+    <w:lvl w:ilvl="8" w:tplc="0413001B" w:tentative="1">
+      <w:start w:val="1"/>
+      <w:numFmt w:val="lowerRoman"/>
+      <w:lvlText w:val="%9."/>
+      <w:lvlJc w:val="right"/>
+      <w:pPr>
+        <w:ind w:left="6480" w:hanging="180"/>
+      </w:pPr>
+    </w:lvl>
+  </w:abstractNum>
+  <w:abstractNum w:abstractNumId="20" w15:restartNumberingAfterBreak="0">
     <w:nsid w:val="75616256"/>
     <w:multiLevelType w:val="multilevel"/>
     <w:tmpl w:val="9818448A"/>
@@ -7828,7 +8273,7 @@
       </w:pPr>
     </w:lvl>
   </w:abstractNum>
-  <w:abstractNum w:abstractNumId="16" w15:restartNumberingAfterBreak="0">
+  <w:abstractNum w:abstractNumId="21" w15:restartNumberingAfterBreak="0">
     <w:nsid w:val="772D549C"/>
     <w:multiLevelType w:val="hybridMultilevel"/>
     <w:tmpl w:val="4760872A"/>
@@ -7941,7 +8386,7 @@
       </w:rPr>
     </w:lvl>
   </w:abstractNum>
-  <w:abstractNum w:abstractNumId="17" w15:restartNumberingAfterBreak="0">
+  <w:abstractNum w:abstractNumId="22" w15:restartNumberingAfterBreak="0">
     <w:nsid w:val="785114BD"/>
     <w:multiLevelType w:val="multilevel"/>
     <w:tmpl w:val="ABAC8308"/>
@@ -8054,7 +8499,7 @@
       </w:pPr>
     </w:lvl>
   </w:abstractNum>
-  <w:abstractNum w:abstractNumId="18" w15:restartNumberingAfterBreak="0">
+  <w:abstractNum w:abstractNumId="23" w15:restartNumberingAfterBreak="0">
     <w:nsid w:val="7DC377E3"/>
     <w:multiLevelType w:val="multilevel"/>
     <w:tmpl w:val="1842E902"/>
@@ -8168,61 +8613,76 @@
     </w:lvl>
   </w:abstractNum>
   <w:num w:numId="1" w16cid:durableId="1185054148">
+    <w:abstractNumId w:val="3"/>
+  </w:num>
+  <w:num w:numId="2" w16cid:durableId="928849649">
+    <w:abstractNumId w:val="5"/>
+  </w:num>
+  <w:num w:numId="3" w16cid:durableId="193425300">
+    <w:abstractNumId w:val="12"/>
+  </w:num>
+  <w:num w:numId="4" w16cid:durableId="427311743">
+    <w:abstractNumId w:val="10"/>
+  </w:num>
+  <w:num w:numId="5" w16cid:durableId="1516966754">
+    <w:abstractNumId w:val="8"/>
+  </w:num>
+  <w:num w:numId="6" w16cid:durableId="1077508551">
+    <w:abstractNumId w:val="9"/>
+  </w:num>
+  <w:num w:numId="7" w16cid:durableId="306594634">
+    <w:abstractNumId w:val="14"/>
+  </w:num>
+  <w:num w:numId="8" w16cid:durableId="1066536910">
+    <w:abstractNumId w:val="15"/>
+  </w:num>
+  <w:num w:numId="9" w16cid:durableId="2019579763">
     <w:abstractNumId w:val="2"/>
   </w:num>
-  <w:num w:numId="2" w16cid:durableId="928849649">
-    <w:abstractNumId w:val="3"/>
+  <w:num w:numId="10" w16cid:durableId="816073814">
+    <w:abstractNumId w:val="17"/>
   </w:num>
-  <w:num w:numId="3" w16cid:durableId="193425300">
-    <w:abstractNumId w:val="10"/>
+  <w:num w:numId="11" w16cid:durableId="1278829347">
+    <w:abstractNumId w:val="22"/>
   </w:num>
-  <w:num w:numId="4" w16cid:durableId="427311743">
-    <w:abstractNumId w:val="8"/>
+  <w:num w:numId="12" w16cid:durableId="1959217767">
+    <w:abstractNumId w:val="11"/>
   </w:num>
-  <w:num w:numId="5" w16cid:durableId="1516966754">
+  <w:num w:numId="13" w16cid:durableId="537815388">
     <w:abstractNumId w:val="6"/>
   </w:num>
-  <w:num w:numId="6" w16cid:durableId="1077508551">
+  <w:num w:numId="14" w16cid:durableId="907883516">
     <w:abstractNumId w:val="7"/>
   </w:num>
-  <w:num w:numId="7" w16cid:durableId="306594634">
-    <w:abstractNumId w:val="11"/>
+  <w:num w:numId="15" w16cid:durableId="291137392">
+    <w:abstractNumId w:val="23"/>
   </w:num>
-  <w:num w:numId="8" w16cid:durableId="1066536910">
-    <w:abstractNumId w:val="12"/>
+  <w:num w:numId="16" w16cid:durableId="1496871715">
+    <w:abstractNumId w:val="20"/>
   </w:num>
-  <w:num w:numId="9" w16cid:durableId="2019579763">
+  <w:num w:numId="17" w16cid:durableId="437726220">
+    <w:abstractNumId w:val="21"/>
+  </w:num>
+  <w:num w:numId="18" w16cid:durableId="1532569037">
+    <w:abstractNumId w:val="16"/>
+  </w:num>
+  <w:num w:numId="19" w16cid:durableId="762723538">
     <w:abstractNumId w:val="1"/>
   </w:num>
-  <w:num w:numId="10" w16cid:durableId="816073814">
-    <w:abstractNumId w:val="14"/>
+  <w:num w:numId="20" w16cid:durableId="1575816237">
+    <w:abstractNumId w:val="13"/>
   </w:num>
-  <w:num w:numId="11" w16cid:durableId="1278829347">
-    <w:abstractNumId w:val="17"/>
-  </w:num>
-  <w:num w:numId="12" w16cid:durableId="1959217767">
-    <w:abstractNumId w:val="9"/>
-  </w:num>
-  <w:num w:numId="13" w16cid:durableId="537815388">
+  <w:num w:numId="21" w16cid:durableId="1287542043">
     <w:abstractNumId w:val="4"/>
   </w:num>
-  <w:num w:numId="14" w16cid:durableId="907883516">
-    <w:abstractNumId w:val="5"/>
-  </w:num>
-  <w:num w:numId="15" w16cid:durableId="291137392">
+  <w:num w:numId="22" w16cid:durableId="1764032737">
     <w:abstractNumId w:val="18"/>
   </w:num>
-  <w:num w:numId="16" w16cid:durableId="1496871715">
-    <w:abstractNumId w:val="15"/>
+  <w:num w:numId="23" w16cid:durableId="1927110535">
+    <w:abstractNumId w:val="0"/>
   </w:num>
-  <w:num w:numId="17" w16cid:durableId="437726220">
-    <w:abstractNumId w:val="16"/>
-  </w:num>
-  <w:num w:numId="18" w16cid:durableId="1532569037">
-    <w:abstractNumId w:val="13"/>
-  </w:num>
-  <w:num w:numId="19" w16cid:durableId="762723538">
-    <w:abstractNumId w:val="0"/>
+  <w:num w:numId="24" w16cid:durableId="1524245928">
+    <w:abstractNumId w:val="19"/>
   </w:num>
 </w:numbering>
 </file>
@@ -8635,11 +9095,15 @@
     <w:link w:val="Kop1Char"/>
     <w:uiPriority w:val="9"/>
     <w:qFormat/>
-    <w:rsid w:val="00AA4986"/>
+    <w:rsid w:val="006305AD"/>
     <w:pPr>
       <w:keepNext/>
       <w:keepLines/>
+      <w:numPr>
+        <w:numId w:val="20"/>
+      </w:numPr>
       <w:spacing w:before="240" w:after="0"/>
+      <w:ind w:left="360"/>
       <w:outlineLvl w:val="0"/>
     </w:pPr>
     <w:rPr>
@@ -8654,13 +9118,17 @@
     <w:basedOn w:val="Standaard"/>
     <w:next w:val="Standaard"/>
     <w:link w:val="Kop2Char"/>
+    <w:autoRedefine/>
     <w:uiPriority w:val="9"/>
     <w:unhideWhenUsed/>
     <w:qFormat/>
-    <w:rsid w:val="00493D30"/>
+    <w:rsid w:val="00B135BD"/>
     <w:pPr>
       <w:keepNext/>
       <w:keepLines/>
+      <w:numPr>
+        <w:numId w:val="22"/>
+      </w:numPr>
       <w:spacing w:before="40" w:after="0"/>
       <w:outlineLvl w:val="1"/>
     </w:pPr>
@@ -8669,6 +9137,7 @@
       <w:color w:val="2F5496" w:themeColor="accent1" w:themeShade="BF"/>
       <w:sz w:val="26"/>
       <w:szCs w:val="26"/>
+      <w:lang w:val="en-US"/>
     </w:rPr>
   </w:style>
   <w:style w:type="paragraph" w:styleId="Kop3">
@@ -8679,11 +9148,15 @@
     <w:uiPriority w:val="9"/>
     <w:unhideWhenUsed/>
     <w:qFormat/>
-    <w:rsid w:val="00984148"/>
+    <w:rsid w:val="006305AD"/>
     <w:pPr>
       <w:keepNext/>
       <w:keepLines/>
+      <w:numPr>
+        <w:numId w:val="23"/>
+      </w:numPr>
       <w:spacing w:before="40" w:after="0"/>
+      <w:ind w:left="360"/>
       <w:outlineLvl w:val="2"/>
     </w:pPr>
     <w:rPr>
@@ -8691,6 +9164,33 @@
       <w:color w:val="1F3763" w:themeColor="accent1" w:themeShade="7F"/>
       <w:sz w:val="24"/>
       <w:szCs w:val="24"/>
+    </w:rPr>
+  </w:style>
+  <w:style w:type="paragraph" w:styleId="Kop4">
+    <w:name w:val="heading 4"/>
+    <w:basedOn w:val="Standaard"/>
+    <w:next w:val="Standaard"/>
+    <w:link w:val="Kop4Char"/>
+    <w:uiPriority w:val="9"/>
+    <w:semiHidden/>
+    <w:unhideWhenUsed/>
+    <w:qFormat/>
+    <w:rsid w:val="0097482A"/>
+    <w:pPr>
+      <w:keepNext/>
+      <w:keepLines/>
+      <w:numPr>
+        <w:numId w:val="24"/>
+      </w:numPr>
+      <w:spacing w:before="40" w:after="0"/>
+      <w:ind w:left="360"/>
+      <w:outlineLvl w:val="3"/>
+    </w:pPr>
+    <w:rPr>
+      <w:rFonts w:asciiTheme="majorHAnsi" w:eastAsiaTheme="majorEastAsia" w:hAnsiTheme="majorHAnsi" w:cstheme="majorBidi"/>
+      <w:i/>
+      <w:iCs/>
+      <w:color w:val="2F5496" w:themeColor="accent1" w:themeShade="BF"/>
     </w:rPr>
   </w:style>
   <w:style w:type="character" w:default="1" w:styleId="Standaardalinea-lettertype">
@@ -8758,7 +9258,7 @@
     <w:basedOn w:val="Standaardalinea-lettertype"/>
     <w:link w:val="Kop1"/>
     <w:uiPriority w:val="9"/>
-    <w:rsid w:val="00AA4986"/>
+    <w:rsid w:val="006305AD"/>
     <w:rPr>
       <w:rFonts w:asciiTheme="majorHAnsi" w:eastAsiaTheme="majorEastAsia" w:hAnsiTheme="majorHAnsi" w:cstheme="majorBidi"/>
       <w:color w:val="2F5496" w:themeColor="accent1" w:themeShade="BF"/>
@@ -8771,12 +9271,13 @@
     <w:basedOn w:val="Standaardalinea-lettertype"/>
     <w:link w:val="Kop2"/>
     <w:uiPriority w:val="9"/>
-    <w:rsid w:val="00493D30"/>
+    <w:rsid w:val="00B135BD"/>
     <w:rPr>
       <w:rFonts w:asciiTheme="majorHAnsi" w:eastAsiaTheme="majorEastAsia" w:hAnsiTheme="majorHAnsi" w:cstheme="majorBidi"/>
       <w:color w:val="2F5496" w:themeColor="accent1" w:themeShade="BF"/>
       <w:sz w:val="26"/>
       <w:szCs w:val="26"/>
+      <w:lang w:val="en-US"/>
     </w:rPr>
   </w:style>
   <w:style w:type="paragraph" w:styleId="Geenafstand">
@@ -8899,7 +9400,7 @@
     <w:basedOn w:val="Standaardalinea-lettertype"/>
     <w:link w:val="Kop3"/>
     <w:uiPriority w:val="9"/>
-    <w:rsid w:val="00984148"/>
+    <w:rsid w:val="006305AD"/>
     <w:rPr>
       <w:rFonts w:asciiTheme="majorHAnsi" w:eastAsiaTheme="majorEastAsia" w:hAnsiTheme="majorHAnsi" w:cstheme="majorBidi"/>
       <w:color w:val="1F3763" w:themeColor="accent1" w:themeShade="7F"/>
@@ -8942,6 +9443,20 @@
         <w:insideV w:val="single" w:sz="4" w:space="0" w:color="auto"/>
       </w:tblBorders>
     </w:tblPr>
+  </w:style>
+  <w:style w:type="character" w:customStyle="1" w:styleId="Kop4Char">
+    <w:name w:val="Kop 4 Char"/>
+    <w:basedOn w:val="Standaardalinea-lettertype"/>
+    <w:link w:val="Kop4"/>
+    <w:uiPriority w:val="9"/>
+    <w:semiHidden/>
+    <w:rsid w:val="0097482A"/>
+    <w:rPr>
+      <w:rFonts w:asciiTheme="majorHAnsi" w:eastAsiaTheme="majorEastAsia" w:hAnsiTheme="majorHAnsi" w:cstheme="majorBidi"/>
+      <w:i/>
+      <w:iCs/>
+      <w:color w:val="2F5496" w:themeColor="accent1" w:themeShade="BF"/>
+    </w:rPr>
   </w:style>
 </w:styles>
 </file>

</xml_diff>